<commit_message>
Add topic Web etc
</commit_message>
<xml_diff>
--- a/masterdegree/OINF/topicNeironki.docx
+++ b/masterdegree/OINF/topicNeironki.docx
@@ -1,6 +1,6 @@
 
 <file path=word/document.xml><?xml version="1.0" encoding="utf-8"?>
-<w:document xmlns:wpc="http://schemas.microsoft.com/office/word/2010/wordprocessingCanvas" xmlns:mc="http://schemas.openxmlformats.org/markup-compatibility/2006" xmlns:o="urn:schemas-microsoft-com:office:office" xmlns:r="http://schemas.openxmlformats.org/officeDocument/2006/relationships" xmlns:m="http://schemas.openxmlformats.org/officeDocument/2006/math" xmlns:v="urn:schemas-microsoft-com:vml" xmlns:wp14="http://schemas.microsoft.com/office/word/2010/wordprocessingDrawing" xmlns:wp="http://schemas.openxmlformats.org/drawingml/2006/wordprocessingDrawing" xmlns:w10="urn:schemas-microsoft-com:office:word" xmlns:w="http://schemas.openxmlformats.org/wordprocessingml/2006/main" xmlns:w14="http://schemas.microsoft.com/office/word/2010/wordml" xmlns:w15="http://schemas.microsoft.com/office/word/2012/wordml" xmlns:wpg="http://schemas.microsoft.com/office/word/2010/wordprocessingGroup" xmlns:wpi="http://schemas.microsoft.com/office/word/2010/wordprocessingInk" xmlns:wne="http://schemas.microsoft.com/office/word/2006/wordml" xmlns:wps="http://schemas.microsoft.com/office/word/2010/wordprocessingShape" mc:Ignorable="w14 w15 wp14">
+<w:document xmlns:wpc="http://schemas.microsoft.com/office/word/2010/wordprocessingCanvas" xmlns:mo="http://schemas.microsoft.com/office/mac/office/2008/main" xmlns:mc="http://schemas.openxmlformats.org/markup-compatibility/2006" xmlns:mv="urn:schemas-microsoft-com:mac:vml" xmlns:o="urn:schemas-microsoft-com:office:office" xmlns:r="http://schemas.openxmlformats.org/officeDocument/2006/relationships" xmlns:m="http://schemas.openxmlformats.org/officeDocument/2006/math" xmlns:v="urn:schemas-microsoft-com:vml" xmlns:wp14="http://schemas.microsoft.com/office/word/2010/wordprocessingDrawing" xmlns:wp="http://schemas.openxmlformats.org/drawingml/2006/wordprocessingDrawing" xmlns:w10="urn:schemas-microsoft-com:office:word" xmlns:w="http://schemas.openxmlformats.org/wordprocessingml/2006/main" xmlns:w14="http://schemas.microsoft.com/office/word/2010/wordml" xmlns:w15="http://schemas.microsoft.com/office/word/2012/wordml" xmlns:wpg="http://schemas.microsoft.com/office/word/2010/wordprocessingGroup" xmlns:wpi="http://schemas.microsoft.com/office/word/2010/wordprocessingInk" xmlns:wne="http://schemas.microsoft.com/office/word/2006/wordml" xmlns:wps="http://schemas.microsoft.com/office/word/2010/wordprocessingShape" mc:Ignorable="w14 w15 wp14">
   <w:body>
     <w:p>
       <w:pPr>
@@ -77,7 +77,6 @@
           <w:lang w:eastAsia="ru-RU"/>
         </w:rPr>
       </w:pPr>
-      <w:proofErr w:type="gramStart"/>
       <w:r>
         <w:rPr>
           <w:rFonts w:ascii="Times New Roman" w:hAnsi="Times New Roman" w:cs="Times New Roman"/>
@@ -86,18 +85,7 @@
           <w:szCs w:val="28"/>
           <w:lang w:eastAsia="ru-RU"/>
         </w:rPr>
-        <w:t>информатики</w:t>
-      </w:r>
-      <w:proofErr w:type="gramEnd"/>
-      <w:r>
-        <w:rPr>
-          <w:rFonts w:ascii="Times New Roman" w:hAnsi="Times New Roman" w:cs="Times New Roman"/>
-          <w:spacing w:val="4"/>
-          <w:sz w:val="28"/>
-          <w:szCs w:val="28"/>
-          <w:lang w:eastAsia="ru-RU"/>
-        </w:rPr>
-        <w:t xml:space="preserve"> и радиоэлектроники»</w:t>
+        <w:t>информатики и радиоэлектроники»</w:t>
       </w:r>
     </w:p>
     <w:p>
@@ -273,9 +261,8 @@
           <w:szCs w:val="28"/>
           <w:shd w:val="clear" w:color="auto" w:fill="FFFFFF"/>
         </w:rPr>
-        <w:t xml:space="preserve">ИНСТРУМЕНТАЛЬНЫЕ СРЕДСТВА СОЗДАНИЯ ВЕБ-СЕРВЕРОВ И </w:t>
+        <w:t xml:space="preserve">МОДЕЛИ В ВИДЕ НЕЙРОННЫХ СЕТЕЙ. НАЗНАЧЕНИЯ, </w:t>
       </w:r>
-      <w:proofErr w:type="gramStart"/>
       <w:r>
         <w:rPr>
           <w:rFonts w:ascii="Times New Roman" w:hAnsi="Times New Roman" w:cs="Times New Roman"/>
@@ -285,9 +272,8 @@
           <w:szCs w:val="28"/>
           <w:shd w:val="clear" w:color="auto" w:fill="FFFFFF"/>
         </w:rPr>
-        <w:t>ВЕБ-САЙТОВ</w:t>
+        <w:t>ПРИМЕРЫ ИСПОЛЬЗОВАНИЯ, НАЛИЧИЕ ПРОГРАММНОГО ОБЕСПЕЧЕНИЯ</w:t>
       </w:r>
-      <w:proofErr w:type="gramEnd"/>
     </w:p>
     <w:p>
       <w:pPr>
@@ -314,19 +300,8 @@
           <w:lang w:eastAsia="ru-RU"/>
         </w:rPr>
       </w:pPr>
-    </w:p>
-    <w:p>
-      <w:pPr>
-        <w:pStyle w:val="NoSpacing"/>
-        <w:spacing w:line="276" w:lineRule="auto"/>
-        <w:rPr>
-          <w:rFonts w:ascii="Times New Roman" w:hAnsi="Times New Roman" w:cs="Times New Roman"/>
-          <w:spacing w:val="4"/>
-          <w:sz w:val="28"/>
-          <w:szCs w:val="28"/>
-          <w:lang w:eastAsia="ru-RU"/>
-        </w:rPr>
-      </w:pPr>
+      <w:bookmarkStart w:id="1" w:name="_GoBack"/>
+      <w:bookmarkEnd w:id="1"/>
     </w:p>
     <w:p>
       <w:pPr>
@@ -470,7 +445,6 @@
           <w:lang w:eastAsia="ru-RU"/>
         </w:rPr>
       </w:pPr>
-      <w:proofErr w:type="gramStart"/>
       <w:r>
         <w:rPr>
           <w:rFonts w:ascii="Times New Roman" w:hAnsi="Times New Roman" w:cs="Times New Roman"/>
@@ -479,18 +453,7 @@
           <w:szCs w:val="28"/>
           <w:lang w:eastAsia="ru-RU"/>
         </w:rPr>
-        <w:t>магистрант</w:t>
-      </w:r>
-      <w:proofErr w:type="gramEnd"/>
-      <w:r>
-        <w:rPr>
-          <w:rFonts w:ascii="Times New Roman" w:hAnsi="Times New Roman" w:cs="Times New Roman"/>
-          <w:spacing w:val="4"/>
-          <w:sz w:val="28"/>
-          <w:szCs w:val="28"/>
-          <w:lang w:eastAsia="ru-RU"/>
-        </w:rPr>
-        <w:t xml:space="preserve"> кафедры </w:t>
+        <w:t xml:space="preserve">магистрант кафедры </w:t>
       </w:r>
       <w:proofErr w:type="spellStart"/>
       <w:r>
@@ -518,7 +481,6 @@
           <w:lang w:eastAsia="ru-RU"/>
         </w:rPr>
       </w:pPr>
-      <w:proofErr w:type="gramStart"/>
       <w:r>
         <w:rPr>
           <w:rFonts w:ascii="Times New Roman" w:hAnsi="Times New Roman" w:cs="Times New Roman"/>
@@ -527,18 +489,7 @@
           <w:szCs w:val="28"/>
           <w:lang w:eastAsia="ru-RU"/>
         </w:rPr>
-        <w:t>группа</w:t>
-      </w:r>
-      <w:proofErr w:type="gramEnd"/>
-      <w:r>
-        <w:rPr>
-          <w:rFonts w:ascii="Times New Roman" w:hAnsi="Times New Roman" w:cs="Times New Roman"/>
-          <w:spacing w:val="4"/>
-          <w:sz w:val="28"/>
-          <w:szCs w:val="28"/>
-          <w:lang w:eastAsia="ru-RU"/>
-        </w:rPr>
-        <w:t xml:space="preserve"> № </w:t>
+        <w:t xml:space="preserve">группа № </w:t>
       </w:r>
       <w:r>
         <w:rPr>
@@ -548,7 +499,17 @@
           <w:szCs w:val="28"/>
           <w:lang w:eastAsia="ru-RU"/>
         </w:rPr>
-        <w:t>815042</w:t>
+        <w:t>8М</w:t>
+      </w:r>
+      <w:r>
+        <w:rPr>
+          <w:rFonts w:ascii="Times New Roman" w:hAnsi="Times New Roman" w:cs="Times New Roman"/>
+          <w:spacing w:val="4"/>
+          <w:sz w:val="28"/>
+          <w:szCs w:val="28"/>
+          <w:lang w:eastAsia="ru-RU"/>
+        </w:rPr>
+        <w:t>5042</w:t>
       </w:r>
     </w:p>
     <w:p>
@@ -685,7 +646,6 @@
           <w:lang w:eastAsia="ru-RU"/>
         </w:rPr>
       </w:pPr>
-      <w:proofErr w:type="gramStart"/>
       <w:r>
         <w:rPr>
           <w:rFonts w:ascii="Times New Roman" w:hAnsi="Times New Roman" w:cs="Times New Roman"/>
@@ -694,18 +654,7 @@
           <w:szCs w:val="28"/>
           <w:lang w:eastAsia="ru-RU"/>
         </w:rPr>
-        <w:t>профессор</w:t>
-      </w:r>
-      <w:proofErr w:type="gramEnd"/>
-      <w:r>
-        <w:rPr>
-          <w:rFonts w:ascii="Times New Roman" w:hAnsi="Times New Roman" w:cs="Times New Roman"/>
-          <w:spacing w:val="4"/>
-          <w:sz w:val="28"/>
-          <w:szCs w:val="28"/>
-          <w:lang w:eastAsia="ru-RU"/>
-        </w:rPr>
-        <w:t>,</w:t>
+        <w:t>профессор,</w:t>
       </w:r>
       <w:r>
         <w:rPr>
@@ -850,8 +799,6 @@
         </w:rPr>
         <w:t>8</w:t>
       </w:r>
-      <w:bookmarkStart w:id="1" w:name="_GoBack"/>
-      <w:bookmarkEnd w:id="1"/>
     </w:p>
     <w:sectPr>
       <w:footerReference w:type="default" r:id="rId8"/>
@@ -866,7 +813,7 @@
 </file>
 
 <file path=word/endnotes.xml><?xml version="1.0" encoding="utf-8"?>
-<w:endnotes xmlns:wpc="http://schemas.microsoft.com/office/word/2010/wordprocessingCanvas" xmlns:mc="http://schemas.openxmlformats.org/markup-compatibility/2006" xmlns:o="urn:schemas-microsoft-com:office:office" xmlns:r="http://schemas.openxmlformats.org/officeDocument/2006/relationships" xmlns:m="http://schemas.openxmlformats.org/officeDocument/2006/math" xmlns:v="urn:schemas-microsoft-com:vml" xmlns:wp14="http://schemas.microsoft.com/office/word/2010/wordprocessingDrawing" xmlns:wp="http://schemas.openxmlformats.org/drawingml/2006/wordprocessingDrawing" xmlns:w10="urn:schemas-microsoft-com:office:word" xmlns:w="http://schemas.openxmlformats.org/wordprocessingml/2006/main" xmlns:w14="http://schemas.microsoft.com/office/word/2010/wordml" xmlns:w15="http://schemas.microsoft.com/office/word/2012/wordml" xmlns:wpg="http://schemas.microsoft.com/office/word/2010/wordprocessingGroup" xmlns:wpi="http://schemas.microsoft.com/office/word/2010/wordprocessingInk" xmlns:wne="http://schemas.microsoft.com/office/word/2006/wordml" xmlns:wps="http://schemas.microsoft.com/office/word/2010/wordprocessingShape" mc:Ignorable="w14 w15 wp14">
+<w:endnotes xmlns:wpc="http://schemas.microsoft.com/office/word/2010/wordprocessingCanvas" xmlns:mo="http://schemas.microsoft.com/office/mac/office/2008/main" xmlns:mc="http://schemas.openxmlformats.org/markup-compatibility/2006" xmlns:mv="urn:schemas-microsoft-com:mac:vml" xmlns:o="urn:schemas-microsoft-com:office:office" xmlns:r="http://schemas.openxmlformats.org/officeDocument/2006/relationships" xmlns:m="http://schemas.openxmlformats.org/officeDocument/2006/math" xmlns:v="urn:schemas-microsoft-com:vml" xmlns:wp14="http://schemas.microsoft.com/office/word/2010/wordprocessingDrawing" xmlns:wp="http://schemas.openxmlformats.org/drawingml/2006/wordprocessingDrawing" xmlns:w10="urn:schemas-microsoft-com:office:word" xmlns:w="http://schemas.openxmlformats.org/wordprocessingml/2006/main" xmlns:w14="http://schemas.microsoft.com/office/word/2010/wordml" xmlns:w15="http://schemas.microsoft.com/office/word/2012/wordml" xmlns:wpg="http://schemas.microsoft.com/office/word/2010/wordprocessingGroup" xmlns:wpi="http://schemas.microsoft.com/office/word/2010/wordprocessingInk" xmlns:wne="http://schemas.microsoft.com/office/word/2006/wordml" xmlns:wps="http://schemas.microsoft.com/office/word/2010/wordprocessingShape" mc:Ignorable="w14 w15 wp14">
   <w:endnote w:type="separator" w:id="-1">
     <w:p>
       <w:pPr>
@@ -891,7 +838,7 @@
 </file>
 
 <file path=word/footer1.xml><?xml version="1.0" encoding="utf-8"?>
-<w:ftr xmlns:wpc="http://schemas.microsoft.com/office/word/2010/wordprocessingCanvas" xmlns:mc="http://schemas.openxmlformats.org/markup-compatibility/2006" xmlns:o="urn:schemas-microsoft-com:office:office" xmlns:r="http://schemas.openxmlformats.org/officeDocument/2006/relationships" xmlns:m="http://schemas.openxmlformats.org/officeDocument/2006/math" xmlns:v="urn:schemas-microsoft-com:vml" xmlns:wp14="http://schemas.microsoft.com/office/word/2010/wordprocessingDrawing" xmlns:wp="http://schemas.openxmlformats.org/drawingml/2006/wordprocessingDrawing" xmlns:w10="urn:schemas-microsoft-com:office:word" xmlns:w="http://schemas.openxmlformats.org/wordprocessingml/2006/main" xmlns:w14="http://schemas.microsoft.com/office/word/2010/wordml" xmlns:w15="http://schemas.microsoft.com/office/word/2012/wordml" xmlns:wpg="http://schemas.microsoft.com/office/word/2010/wordprocessingGroup" xmlns:wpi="http://schemas.microsoft.com/office/word/2010/wordprocessingInk" xmlns:wne="http://schemas.microsoft.com/office/word/2006/wordml" xmlns:wps="http://schemas.microsoft.com/office/word/2010/wordprocessingShape" mc:Ignorable="w14 w15 wp14">
+<w:ftr xmlns:wpc="http://schemas.microsoft.com/office/word/2010/wordprocessingCanvas" xmlns:mo="http://schemas.microsoft.com/office/mac/office/2008/main" xmlns:mc="http://schemas.openxmlformats.org/markup-compatibility/2006" xmlns:mv="urn:schemas-microsoft-com:mac:vml" xmlns:o="urn:schemas-microsoft-com:office:office" xmlns:r="http://schemas.openxmlformats.org/officeDocument/2006/relationships" xmlns:m="http://schemas.openxmlformats.org/officeDocument/2006/math" xmlns:v="urn:schemas-microsoft-com:vml" xmlns:wp14="http://schemas.microsoft.com/office/word/2010/wordprocessingDrawing" xmlns:wp="http://schemas.openxmlformats.org/drawingml/2006/wordprocessingDrawing" xmlns:w10="urn:schemas-microsoft-com:office:word" xmlns:w="http://schemas.openxmlformats.org/wordprocessingml/2006/main" xmlns:w14="http://schemas.microsoft.com/office/word/2010/wordml" xmlns:w15="http://schemas.microsoft.com/office/word/2012/wordml" xmlns:wpg="http://schemas.microsoft.com/office/word/2010/wordprocessingGroup" xmlns:wpi="http://schemas.microsoft.com/office/word/2010/wordprocessingInk" xmlns:wne="http://schemas.microsoft.com/office/word/2006/wordml" xmlns:wps="http://schemas.microsoft.com/office/word/2010/wordprocessingShape" mc:Ignorable="w14 w15 wp14">
   <w:sdt>
     <w:sdtPr>
       <w:id w:val="-770698993"/>
@@ -937,7 +884,7 @@
 </file>
 
 <file path=word/footnotes.xml><?xml version="1.0" encoding="utf-8"?>
-<w:footnotes xmlns:wpc="http://schemas.microsoft.com/office/word/2010/wordprocessingCanvas" xmlns:mc="http://schemas.openxmlformats.org/markup-compatibility/2006" xmlns:o="urn:schemas-microsoft-com:office:office" xmlns:r="http://schemas.openxmlformats.org/officeDocument/2006/relationships" xmlns:m="http://schemas.openxmlformats.org/officeDocument/2006/math" xmlns:v="urn:schemas-microsoft-com:vml" xmlns:wp14="http://schemas.microsoft.com/office/word/2010/wordprocessingDrawing" xmlns:wp="http://schemas.openxmlformats.org/drawingml/2006/wordprocessingDrawing" xmlns:w10="urn:schemas-microsoft-com:office:word" xmlns:w="http://schemas.openxmlformats.org/wordprocessingml/2006/main" xmlns:w14="http://schemas.microsoft.com/office/word/2010/wordml" xmlns:w15="http://schemas.microsoft.com/office/word/2012/wordml" xmlns:wpg="http://schemas.microsoft.com/office/word/2010/wordprocessingGroup" xmlns:wpi="http://schemas.microsoft.com/office/word/2010/wordprocessingInk" xmlns:wne="http://schemas.microsoft.com/office/word/2006/wordml" xmlns:wps="http://schemas.microsoft.com/office/word/2010/wordprocessingShape" mc:Ignorable="w14 w15 wp14">
+<w:footnotes xmlns:wpc="http://schemas.microsoft.com/office/word/2010/wordprocessingCanvas" xmlns:mo="http://schemas.microsoft.com/office/mac/office/2008/main" xmlns:mc="http://schemas.openxmlformats.org/markup-compatibility/2006" xmlns:mv="urn:schemas-microsoft-com:mac:vml" xmlns:o="urn:schemas-microsoft-com:office:office" xmlns:r="http://schemas.openxmlformats.org/officeDocument/2006/relationships" xmlns:m="http://schemas.openxmlformats.org/officeDocument/2006/math" xmlns:v="urn:schemas-microsoft-com:vml" xmlns:wp14="http://schemas.microsoft.com/office/word/2010/wordprocessingDrawing" xmlns:wp="http://schemas.openxmlformats.org/drawingml/2006/wordprocessingDrawing" xmlns:w10="urn:schemas-microsoft-com:office:word" xmlns:w="http://schemas.openxmlformats.org/wordprocessingml/2006/main" xmlns:w14="http://schemas.microsoft.com/office/word/2010/wordml" xmlns:w15="http://schemas.microsoft.com/office/word/2012/wordml" xmlns:wpg="http://schemas.microsoft.com/office/word/2010/wordprocessingGroup" xmlns:wpi="http://schemas.microsoft.com/office/word/2010/wordprocessingInk" xmlns:wne="http://schemas.microsoft.com/office/word/2006/wordml" xmlns:wps="http://schemas.microsoft.com/office/word/2010/wordprocessingShape" mc:Ignorable="w14 w15 wp14">
   <w:footnote w:type="separator" w:id="-1">
     <w:p>
       <w:pPr>
@@ -962,7 +909,7 @@
 </file>
 
 <file path=word/numbering.xml><?xml version="1.0" encoding="utf-8"?>
-<w:numbering xmlns:wpc="http://schemas.microsoft.com/office/word/2010/wordprocessingCanvas" xmlns:mc="http://schemas.openxmlformats.org/markup-compatibility/2006" xmlns:o="urn:schemas-microsoft-com:office:office" xmlns:r="http://schemas.openxmlformats.org/officeDocument/2006/relationships" xmlns:m="http://schemas.openxmlformats.org/officeDocument/2006/math" xmlns:v="urn:schemas-microsoft-com:vml" xmlns:wp14="http://schemas.microsoft.com/office/word/2010/wordprocessingDrawing" xmlns:wp="http://schemas.openxmlformats.org/drawingml/2006/wordprocessingDrawing" xmlns:w10="urn:schemas-microsoft-com:office:word" xmlns:w="http://schemas.openxmlformats.org/wordprocessingml/2006/main" xmlns:w14="http://schemas.microsoft.com/office/word/2010/wordml" xmlns:w15="http://schemas.microsoft.com/office/word/2012/wordml" xmlns:wpg="http://schemas.microsoft.com/office/word/2010/wordprocessingGroup" xmlns:wpi="http://schemas.microsoft.com/office/word/2010/wordprocessingInk" xmlns:wne="http://schemas.microsoft.com/office/word/2006/wordml" xmlns:wps="http://schemas.microsoft.com/office/word/2010/wordprocessingShape" mc:Ignorable="w14 w15 wp14">
+<w:numbering xmlns:wpc="http://schemas.microsoft.com/office/word/2010/wordprocessingCanvas" xmlns:mo="http://schemas.microsoft.com/office/mac/office/2008/main" xmlns:mc="http://schemas.openxmlformats.org/markup-compatibility/2006" xmlns:mv="urn:schemas-microsoft-com:mac:vml" xmlns:o="urn:schemas-microsoft-com:office:office" xmlns:r="http://schemas.openxmlformats.org/officeDocument/2006/relationships" xmlns:m="http://schemas.openxmlformats.org/officeDocument/2006/math" xmlns:v="urn:schemas-microsoft-com:vml" xmlns:wp14="http://schemas.microsoft.com/office/word/2010/wordprocessingDrawing" xmlns:wp="http://schemas.openxmlformats.org/drawingml/2006/wordprocessingDrawing" xmlns:w10="urn:schemas-microsoft-com:office:word" xmlns:w="http://schemas.openxmlformats.org/wordprocessingml/2006/main" xmlns:w14="http://schemas.microsoft.com/office/word/2010/wordml" xmlns:w15="http://schemas.microsoft.com/office/word/2012/wordml" xmlns:wpg="http://schemas.microsoft.com/office/word/2010/wordprocessingGroup" xmlns:wpi="http://schemas.microsoft.com/office/word/2010/wordprocessingInk" xmlns:wne="http://schemas.microsoft.com/office/word/2006/wordml" xmlns:wps="http://schemas.microsoft.com/office/word/2010/wordprocessingShape" mc:Ignorable="w14 w15 wp14">
   <w:abstractNum w:abstractNumId="0">
     <w:nsid w:val="06807D1B"/>
     <w:multiLevelType w:val="multilevel"/>
@@ -2643,7 +2590,7 @@
       </w:pPr>
     </w:pPrDefault>
   </w:docDefaults>
-  <w:latentStyles w:defLockedState="0" w:defUIPriority="99" w:defSemiHidden="0" w:defUnhideWhenUsed="0" w:defQFormat="0" w:count="371">
+  <w:latentStyles w:defLockedState="0" w:defUIPriority="99" w:defSemiHidden="0" w:defUnhideWhenUsed="0" w:defQFormat="0" w:count="382">
     <w:lsdException w:name="Normal" w:uiPriority="0" w:qFormat="1"/>
     <w:lsdException w:name="heading 1" w:uiPriority="9" w:qFormat="1"/>
     <w:lsdException w:name="heading 2" w:semiHidden="1" w:uiPriority="9" w:unhideWhenUsed="1" w:qFormat="1"/>
@@ -3015,6 +2962,8 @@
     <w:lsdException w:name="List Table 5 Dark Accent 6" w:uiPriority="50"/>
     <w:lsdException w:name="List Table 6 Colorful Accent 6" w:uiPriority="51"/>
     <w:lsdException w:name="List Table 7 Colorful Accent 6" w:uiPriority="52"/>
+    <w:lsdException w:name="Mention" w:semiHidden="1" w:unhideWhenUsed="1"/>
+    <w:lsdException w:name="Smart Hyperlink" w:semiHidden="1" w:unhideWhenUsed="1"/>
   </w:latentStyles>
   <w:style w:type="paragraph" w:default="1" w:styleId="Normal">
     <w:name w:val="Normal"/>
@@ -3630,7 +3579,7 @@
 </file>
 
 <file path=customXml/itemProps1.xml><?xml version="1.0" encoding="utf-8"?>
-<ds:datastoreItem xmlns:ds="http://schemas.openxmlformats.org/officeDocument/2006/customXml" ds:itemID="{0CDF2DB6-C52A-4E99-808A-08F0894E4909}">
+<ds:datastoreItem xmlns:ds="http://schemas.openxmlformats.org/officeDocument/2006/customXml" ds:itemID="{F982BE6F-AE7A-6746-BFAA-374F2E10C4E7}">
   <ds:schemaRefs>
     <ds:schemaRef ds:uri="http://schemas.openxmlformats.org/officeDocument/2006/bibliography"/>
   </ds:schemaRefs>

</xml_diff>